<commit_message>
Add regulatory references to technical document
Appendix D: cite GB/JGJ/GA standards and laws for each expert:
- worksite_ppe_guard: GB 2811, JGJ 184, GB 20653, etc.
- kitchen_fire: Fire Protection Law, GB 50016, GB 55037, etc.
- illegal_parking: Road Traffic Safety Law, GA/T 995, etc.
</commit_message>
<xml_diff>
--- a/视安技术文档.docx
+++ b/视安技术文档.docx
@@ -392,6 +392,20 @@
           <w:sz w:val="21"/>
         </w:rPr>
         <w:t xml:space="preserve">  C. FAQ</w:t>
+      </w:r>
+    </w:p>
+    <w:p>
+      <w:pPr>
+        <w:spacing w:after="40" w:line="400" w:lineRule="exact"/>
+      </w:pPr>
+      <w:r>
+        <w:rPr>
+          <w:rFonts w:ascii="微软雅黑" w:hAnsi="微软雅黑" w:eastAsia="微软雅黑"/>
+          <w:b w:val="0"/>
+          <w:color w:val="6B7280"/>
+          <w:sz w:val="21"/>
+        </w:rPr>
+        <w:t xml:space="preserve">  D. 告警规则法规依据</w:t>
       </w:r>
     </w:p>
     <w:p>
@@ -9675,6 +9689,1240 @@
           <w:sz w:val="21"/>
         </w:rPr>
         <w:t>完全可以。VLM 是可选的增强功能。保持 vlm_check.enabled: false 即可，系统将纯粹依据规则引擎结果触发告警。</w:t>
+      </w:r>
+    </w:p>
+    <w:p>
+      <w:r>
+        <w:br w:type="page"/>
+      </w:r>
+    </w:p>
+    <w:p>
+      <w:pPr>
+        <w:pStyle w:val="Heading2"/>
+        <w:spacing w:before="240" w:after="160"/>
+      </w:pPr>
+      <w:r>
+        <w:rPr>
+          <w:rFonts w:ascii="微软雅黑" w:hAnsi="微软雅黑" w:eastAsia="微软雅黑"/>
+          <w:b/>
+          <w:color w:val="1E293B"/>
+          <w:sz w:val="32"/>
+        </w:rPr>
+        <w:t>D. 告警规则法规依据</w:t>
+      </w:r>
+    </w:p>
+    <w:p>
+      <w:pPr>
+        <w:spacing w:after="120" w:line="360" w:lineRule="exact"/>
+        <w:ind w:firstLine="420"/>
+      </w:pPr>
+      <w:r>
+        <w:rPr>
+          <w:rFonts w:ascii="微软雅黑" w:hAnsi="微软雅黑" w:eastAsia="微软雅黑"/>
+          <w:b w:val="0"/>
+          <w:color w:val="1E293B"/>
+          <w:sz w:val="21"/>
+        </w:rPr>
+        <w:t>本系统内置专家的告警规则参照以下国家标准、行业规范及法律法规制定。</w:t>
+      </w:r>
+    </w:p>
+    <w:p>
+      <w:pPr>
+        <w:spacing w:after="120" w:line="360" w:lineRule="exact"/>
+      </w:pPr>
+      <w:r>
+        <w:rPr>
+          <w:rFonts w:ascii="微软雅黑" w:hAnsi="微软雅黑" w:eastAsia="微软雅黑"/>
+          <w:b/>
+          <w:color w:val="1E293B"/>
+          <w:sz w:val="21"/>
+        </w:rPr>
+        <w:t>一、工地 PPE 监控（worksite_ppe_guard）</w:t>
+      </w:r>
+    </w:p>
+    <w:tbl>
+      <w:tblPr>
+        <w:tblStyle w:val="TableGrid"/>
+        <w:tblW w:type="auto" w:w="0"/>
+        <w:jc w:val="center"/>
+        <w:tblLook w:firstColumn="1" w:firstRow="1" w:lastColumn="0" w:lastRow="0" w:noHBand="0" w:noVBand="1" w:val="04A0"/>
+      </w:tblPr>
+      <w:tblGrid>
+        <w:gridCol w:w="2878"/>
+        <w:gridCol w:w="2878"/>
+        <w:gridCol w:w="2878"/>
+      </w:tblGrid>
+      <w:tr>
+        <w:tc>
+          <w:tcPr>
+            <w:tcW w:type="dxa" w:w="2878"/>
+            <w:shd w:val="clear" w:color="auto" w:fill="1A56DB"/>
+          </w:tcPr>
+          <w:p>
+            <w:pPr>
+              <w:jc w:val="center"/>
+            </w:pPr>
+            <w:r/>
+            <w:r>
+              <w:rPr>
+                <w:rFonts w:ascii="微软雅黑" w:hAnsi="微软雅黑" w:eastAsia="微软雅黑"/>
+                <w:b/>
+                <w:color w:val="FFFFFF"/>
+                <w:sz w:val="20"/>
+              </w:rPr>
+              <w:t>编号</w:t>
+            </w:r>
+          </w:p>
+        </w:tc>
+        <w:tc>
+          <w:tcPr>
+            <w:tcW w:type="dxa" w:w="2878"/>
+            <w:shd w:val="clear" w:color="auto" w:fill="1A56DB"/>
+          </w:tcPr>
+          <w:p>
+            <w:pPr>
+              <w:jc w:val="center"/>
+            </w:pPr>
+            <w:r/>
+            <w:r>
+              <w:rPr>
+                <w:rFonts w:ascii="微软雅黑" w:hAnsi="微软雅黑" w:eastAsia="微软雅黑"/>
+                <w:b/>
+                <w:color w:val="FFFFFF"/>
+                <w:sz w:val="20"/>
+              </w:rPr>
+              <w:t>名称</w:t>
+            </w:r>
+          </w:p>
+        </w:tc>
+        <w:tc>
+          <w:tcPr>
+            <w:tcW w:type="dxa" w:w="2878"/>
+            <w:shd w:val="clear" w:color="auto" w:fill="1A56DB"/>
+          </w:tcPr>
+          <w:p>
+            <w:pPr>
+              <w:jc w:val="center"/>
+            </w:pPr>
+            <w:r/>
+            <w:r>
+              <w:rPr>
+                <w:rFonts w:ascii="微软雅黑" w:hAnsi="微软雅黑" w:eastAsia="微软雅黑"/>
+                <w:b/>
+                <w:color w:val="FFFFFF"/>
+                <w:sz w:val="20"/>
+              </w:rPr>
+              <w:t>相关规则</w:t>
+            </w:r>
+          </w:p>
+        </w:tc>
+      </w:tr>
+      <w:tr>
+        <w:tc>
+          <w:tcPr>
+            <w:tcW w:type="dxa" w:w="2878"/>
+          </w:tcPr>
+          <w:p>
+            <w:r/>
+            <w:r>
+              <w:rPr>
+                <w:rFonts w:ascii="微软雅黑" w:hAnsi="微软雅黑" w:eastAsia="微软雅黑"/>
+                <w:b w:val="0"/>
+                <w:color w:val="1E293B"/>
+                <w:sz w:val="19"/>
+              </w:rPr>
+              <w:t>GB 2811-2019</w:t>
+            </w:r>
+          </w:p>
+        </w:tc>
+        <w:tc>
+          <w:tcPr>
+            <w:tcW w:type="dxa" w:w="2878"/>
+          </w:tcPr>
+          <w:p>
+            <w:r/>
+            <w:r>
+              <w:rPr>
+                <w:rFonts w:ascii="微软雅黑" w:hAnsi="微软雅黑" w:eastAsia="微软雅黑"/>
+                <w:b w:val="0"/>
+                <w:color w:val="1E293B"/>
+                <w:sz w:val="19"/>
+              </w:rPr>
+              <w:t>《头部防护 安全帽》</w:t>
+            </w:r>
+          </w:p>
+        </w:tc>
+        <w:tc>
+          <w:tcPr>
+            <w:tcW w:type="dxa" w:w="2878"/>
+          </w:tcPr>
+          <w:p>
+            <w:r/>
+            <w:r>
+              <w:rPr>
+                <w:rFonts w:ascii="微软雅黑" w:hAnsi="微软雅黑" w:eastAsia="微软雅黑"/>
+                <w:b w:val="0"/>
+                <w:color w:val="1E293B"/>
+                <w:sz w:val="19"/>
+              </w:rPr>
+              <w:t>安全帽强制佩戴依据</w:t>
+            </w:r>
+          </w:p>
+        </w:tc>
+      </w:tr>
+      <w:tr>
+        <w:tc>
+          <w:tcPr>
+            <w:tcW w:type="dxa" w:w="2878"/>
+            <w:shd w:val="clear" w:color="auto" w:fill="F0F4F8"/>
+          </w:tcPr>
+          <w:p>
+            <w:r/>
+            <w:r>
+              <w:rPr>
+                <w:rFonts w:ascii="微软雅黑" w:hAnsi="微软雅黑" w:eastAsia="微软雅黑"/>
+                <w:b w:val="0"/>
+                <w:color w:val="1E293B"/>
+                <w:sz w:val="19"/>
+              </w:rPr>
+              <w:t>GB/T 30041-2013</w:t>
+            </w:r>
+          </w:p>
+        </w:tc>
+        <w:tc>
+          <w:tcPr>
+            <w:tcW w:type="dxa" w:w="2878"/>
+            <w:shd w:val="clear" w:color="auto" w:fill="F0F4F8"/>
+          </w:tcPr>
+          <w:p>
+            <w:r/>
+            <w:r>
+              <w:rPr>
+                <w:rFonts w:ascii="微软雅黑" w:hAnsi="微软雅黑" w:eastAsia="微软雅黑"/>
+                <w:b w:val="0"/>
+                <w:color w:val="1E293B"/>
+                <w:sz w:val="19"/>
+              </w:rPr>
+              <w:t>《头部防护 安全帽选用规范》</w:t>
+            </w:r>
+          </w:p>
+        </w:tc>
+        <w:tc>
+          <w:tcPr>
+            <w:tcW w:type="dxa" w:w="2878"/>
+            <w:shd w:val="clear" w:color="auto" w:fill="F0F4F8"/>
+          </w:tcPr>
+          <w:p>
+            <w:r/>
+            <w:r>
+              <w:rPr>
+                <w:rFonts w:ascii="微软雅黑" w:hAnsi="微软雅黑" w:eastAsia="微软雅黑"/>
+                <w:b w:val="0"/>
+                <w:color w:val="1E293B"/>
+                <w:sz w:val="19"/>
+              </w:rPr>
+              <w:t>安全帽正确使用规范</w:t>
+            </w:r>
+          </w:p>
+        </w:tc>
+      </w:tr>
+      <w:tr>
+        <w:tc>
+          <w:tcPr>
+            <w:tcW w:type="dxa" w:w="2878"/>
+          </w:tcPr>
+          <w:p>
+            <w:r/>
+            <w:r>
+              <w:rPr>
+                <w:rFonts w:ascii="微软雅黑" w:hAnsi="微软雅黑" w:eastAsia="微软雅黑"/>
+                <w:b w:val="0"/>
+                <w:color w:val="1E293B"/>
+                <w:sz w:val="19"/>
+              </w:rPr>
+              <w:t>JGJ 184-2009</w:t>
+            </w:r>
+          </w:p>
+        </w:tc>
+        <w:tc>
+          <w:tcPr>
+            <w:tcW w:type="dxa" w:w="2878"/>
+          </w:tcPr>
+          <w:p>
+            <w:r/>
+            <w:r>
+              <w:rPr>
+                <w:rFonts w:ascii="微软雅黑" w:hAnsi="微软雅黑" w:eastAsia="微软雅黑"/>
+                <w:b w:val="0"/>
+                <w:color w:val="1E293B"/>
+                <w:sz w:val="19"/>
+              </w:rPr>
+              <w:t>《建筑施工作业劳动防护用品配备及使用标准》</w:t>
+            </w:r>
+          </w:p>
+        </w:tc>
+        <w:tc>
+          <w:tcPr>
+            <w:tcW w:type="dxa" w:w="2878"/>
+          </w:tcPr>
+          <w:p>
+            <w:r/>
+            <w:r>
+              <w:rPr>
+                <w:rFonts w:ascii="微软雅黑" w:hAnsi="微软雅黑" w:eastAsia="微软雅黑"/>
+                <w:b w:val="0"/>
+                <w:color w:val="1E293B"/>
+                <w:sz w:val="19"/>
+              </w:rPr>
+              <w:t>所有进入施工现场人员必须佩戴安全帽（强制性条文）</w:t>
+            </w:r>
+          </w:p>
+        </w:tc>
+      </w:tr>
+      <w:tr>
+        <w:tc>
+          <w:tcPr>
+            <w:tcW w:type="dxa" w:w="2878"/>
+            <w:shd w:val="clear" w:color="auto" w:fill="F0F4F8"/>
+          </w:tcPr>
+          <w:p>
+            <w:r/>
+            <w:r>
+              <w:rPr>
+                <w:rFonts w:ascii="微软雅黑" w:hAnsi="微软雅黑" w:eastAsia="微软雅黑"/>
+                <w:b w:val="0"/>
+                <w:color w:val="1E293B"/>
+                <w:sz w:val="19"/>
+              </w:rPr>
+              <w:t>GB 20653-2020</w:t>
+            </w:r>
+          </w:p>
+        </w:tc>
+        <w:tc>
+          <w:tcPr>
+            <w:tcW w:type="dxa" w:w="2878"/>
+            <w:shd w:val="clear" w:color="auto" w:fill="F0F4F8"/>
+          </w:tcPr>
+          <w:p>
+            <w:r/>
+            <w:r>
+              <w:rPr>
+                <w:rFonts w:ascii="微软雅黑" w:hAnsi="微软雅黑" w:eastAsia="微软雅黑"/>
+                <w:b w:val="0"/>
+                <w:color w:val="1E293B"/>
+                <w:sz w:val="19"/>
+              </w:rPr>
+              <w:t>《防护服装 职业用高可视性警示服》</w:t>
+            </w:r>
+          </w:p>
+        </w:tc>
+        <w:tc>
+          <w:tcPr>
+            <w:tcW w:type="dxa" w:w="2878"/>
+            <w:shd w:val="clear" w:color="auto" w:fill="F0F4F8"/>
+          </w:tcPr>
+          <w:p>
+            <w:r/>
+            <w:r>
+              <w:rPr>
+                <w:rFonts w:ascii="微软雅黑" w:hAnsi="微软雅黑" w:eastAsia="微软雅黑"/>
+                <w:b w:val="0"/>
+                <w:color w:val="1E293B"/>
+                <w:sz w:val="19"/>
+              </w:rPr>
+              <w:t>反光背心佩戴要求</w:t>
+            </w:r>
+          </w:p>
+        </w:tc>
+      </w:tr>
+      <w:tr>
+        <w:tc>
+          <w:tcPr>
+            <w:tcW w:type="dxa" w:w="2878"/>
+          </w:tcPr>
+          <w:p>
+            <w:r/>
+            <w:r>
+              <w:rPr>
+                <w:rFonts w:ascii="微软雅黑" w:hAnsi="微软雅黑" w:eastAsia="微软雅黑"/>
+                <w:b w:val="0"/>
+                <w:color w:val="1E293B"/>
+                <w:sz w:val="19"/>
+              </w:rPr>
+              <w:t>—</w:t>
+            </w:r>
+          </w:p>
+        </w:tc>
+        <w:tc>
+          <w:tcPr>
+            <w:tcW w:type="dxa" w:w="2878"/>
+          </w:tcPr>
+          <w:p>
+            <w:r/>
+            <w:r>
+              <w:rPr>
+                <w:rFonts w:ascii="微软雅黑" w:hAnsi="微软雅黑" w:eastAsia="微软雅黑"/>
+                <w:b w:val="0"/>
+                <w:color w:val="1E293B"/>
+                <w:sz w:val="19"/>
+              </w:rPr>
+              <w:t>《建设工程安全生产管理条例》（国务院令第393号）</w:t>
+            </w:r>
+          </w:p>
+        </w:tc>
+        <w:tc>
+          <w:tcPr>
+            <w:tcW w:type="dxa" w:w="2878"/>
+          </w:tcPr>
+          <w:p>
+            <w:r/>
+            <w:r>
+              <w:rPr>
+                <w:rFonts w:ascii="微软雅黑" w:hAnsi="微软雅黑" w:eastAsia="微软雅黑"/>
+                <w:b w:val="0"/>
+                <w:color w:val="1E293B"/>
+                <w:sz w:val="19"/>
+              </w:rPr>
+              <w:t>危险区域划定、安全警示标志设置</w:t>
+            </w:r>
+          </w:p>
+        </w:tc>
+      </w:tr>
+      <w:tr>
+        <w:tc>
+          <w:tcPr>
+            <w:tcW w:type="dxa" w:w="2878"/>
+            <w:shd w:val="clear" w:color="auto" w:fill="F0F4F8"/>
+          </w:tcPr>
+          <w:p>
+            <w:r/>
+            <w:r>
+              <w:rPr>
+                <w:rFonts w:ascii="微软雅黑" w:hAnsi="微软雅黑" w:eastAsia="微软雅黑"/>
+                <w:b w:val="0"/>
+                <w:color w:val="1E293B"/>
+                <w:sz w:val="19"/>
+              </w:rPr>
+              <w:t>—</w:t>
+            </w:r>
+          </w:p>
+        </w:tc>
+        <w:tc>
+          <w:tcPr>
+            <w:tcW w:type="dxa" w:w="2878"/>
+            <w:shd w:val="clear" w:color="auto" w:fill="F0F4F8"/>
+          </w:tcPr>
+          <w:p>
+            <w:r/>
+            <w:r>
+              <w:rPr>
+                <w:rFonts w:ascii="微软雅黑" w:hAnsi="微软雅黑" w:eastAsia="微软雅黑"/>
+                <w:b w:val="0"/>
+                <w:color w:val="1E293B"/>
+                <w:sz w:val="19"/>
+              </w:rPr>
+              <w:t>《中华人民共和国安全生产法》（2021年修订）</w:t>
+            </w:r>
+          </w:p>
+        </w:tc>
+        <w:tc>
+          <w:tcPr>
+            <w:tcW w:type="dxa" w:w="2878"/>
+            <w:shd w:val="clear" w:color="auto" w:fill="F0F4F8"/>
+          </w:tcPr>
+          <w:p>
+            <w:r/>
+            <w:r>
+              <w:rPr>
+                <w:rFonts w:ascii="微软雅黑" w:hAnsi="微软雅黑" w:eastAsia="微软雅黑"/>
+                <w:b w:val="0"/>
+                <w:color w:val="1E293B"/>
+                <w:sz w:val="19"/>
+              </w:rPr>
+              <w:t>生产经营单位安全管理总则</w:t>
+            </w:r>
+          </w:p>
+        </w:tc>
+      </w:tr>
+    </w:tbl>
+    <w:p>
+      <w:pPr>
+        <w:spacing w:after="120" w:line="360" w:lineRule="exact"/>
+      </w:pPr>
+      <w:r>
+        <w:rPr>
+          <w:rFonts w:ascii="微软雅黑" w:hAnsi="微软雅黑" w:eastAsia="微软雅黑"/>
+          <w:b w:val="0"/>
+          <w:color w:val="1E293B"/>
+          <w:sz w:val="21"/>
+        </w:rPr>
+      </w:r>
+    </w:p>
+    <w:p>
+      <w:pPr>
+        <w:spacing w:after="120" w:line="360" w:lineRule="exact"/>
+      </w:pPr>
+      <w:r>
+        <w:rPr>
+          <w:rFonts w:ascii="微软雅黑" w:hAnsi="微软雅黑" w:eastAsia="微软雅黑"/>
+          <w:b/>
+          <w:color w:val="1E293B"/>
+          <w:sz w:val="21"/>
+        </w:rPr>
+        <w:t>二、厨房火灾监控（kitchen_fire）</w:t>
+      </w:r>
+    </w:p>
+    <w:tbl>
+      <w:tblPr>
+        <w:tblStyle w:val="TableGrid"/>
+        <w:tblW w:type="auto" w:w="0"/>
+        <w:jc w:val="center"/>
+        <w:tblLook w:firstColumn="1" w:firstRow="1" w:lastColumn="0" w:lastRow="0" w:noHBand="0" w:noVBand="1" w:val="04A0"/>
+      </w:tblPr>
+      <w:tblGrid>
+        <w:gridCol w:w="2878"/>
+        <w:gridCol w:w="2878"/>
+        <w:gridCol w:w="2878"/>
+      </w:tblGrid>
+      <w:tr>
+        <w:tc>
+          <w:tcPr>
+            <w:tcW w:type="dxa" w:w="2878"/>
+            <w:shd w:val="clear" w:color="auto" w:fill="1A56DB"/>
+          </w:tcPr>
+          <w:p>
+            <w:pPr>
+              <w:jc w:val="center"/>
+            </w:pPr>
+            <w:r/>
+            <w:r>
+              <w:rPr>
+                <w:rFonts w:ascii="微软雅黑" w:hAnsi="微软雅黑" w:eastAsia="微软雅黑"/>
+                <w:b/>
+                <w:color w:val="FFFFFF"/>
+                <w:sz w:val="20"/>
+              </w:rPr>
+              <w:t>编号</w:t>
+            </w:r>
+          </w:p>
+        </w:tc>
+        <w:tc>
+          <w:tcPr>
+            <w:tcW w:type="dxa" w:w="2878"/>
+            <w:shd w:val="clear" w:color="auto" w:fill="1A56DB"/>
+          </w:tcPr>
+          <w:p>
+            <w:pPr>
+              <w:jc w:val="center"/>
+            </w:pPr>
+            <w:r/>
+            <w:r>
+              <w:rPr>
+                <w:rFonts w:ascii="微软雅黑" w:hAnsi="微软雅黑" w:eastAsia="微软雅黑"/>
+                <w:b/>
+                <w:color w:val="FFFFFF"/>
+                <w:sz w:val="20"/>
+              </w:rPr>
+              <w:t>名称</w:t>
+            </w:r>
+          </w:p>
+        </w:tc>
+        <w:tc>
+          <w:tcPr>
+            <w:tcW w:type="dxa" w:w="2878"/>
+            <w:shd w:val="clear" w:color="auto" w:fill="1A56DB"/>
+          </w:tcPr>
+          <w:p>
+            <w:pPr>
+              <w:jc w:val="center"/>
+            </w:pPr>
+            <w:r/>
+            <w:r>
+              <w:rPr>
+                <w:rFonts w:ascii="微软雅黑" w:hAnsi="微软雅黑" w:eastAsia="微软雅黑"/>
+                <w:b/>
+                <w:color w:val="FFFFFF"/>
+                <w:sz w:val="20"/>
+              </w:rPr>
+              <w:t>相关规则</w:t>
+            </w:r>
+          </w:p>
+        </w:tc>
+      </w:tr>
+      <w:tr>
+        <w:tc>
+          <w:tcPr>
+            <w:tcW w:type="dxa" w:w="2878"/>
+          </w:tcPr>
+          <w:p>
+            <w:r/>
+            <w:r>
+              <w:rPr>
+                <w:rFonts w:ascii="微软雅黑" w:hAnsi="微软雅黑" w:eastAsia="微软雅黑"/>
+                <w:b w:val="0"/>
+                <w:color w:val="1E293B"/>
+                <w:sz w:val="19"/>
+              </w:rPr>
+              <w:t>—</w:t>
+            </w:r>
+          </w:p>
+        </w:tc>
+        <w:tc>
+          <w:tcPr>
+            <w:tcW w:type="dxa" w:w="2878"/>
+          </w:tcPr>
+          <w:p>
+            <w:r/>
+            <w:r>
+              <w:rPr>
+                <w:rFonts w:ascii="微软雅黑" w:hAnsi="微软雅黑" w:eastAsia="微软雅黑"/>
+                <w:b w:val="0"/>
+                <w:color w:val="1E293B"/>
+                <w:sz w:val="19"/>
+              </w:rPr>
+              <w:t>《中华人民共和国消防法》（2021年修正）第二十一条</w:t>
+            </w:r>
+          </w:p>
+        </w:tc>
+        <w:tc>
+          <w:tcPr>
+            <w:tcW w:type="dxa" w:w="2878"/>
+          </w:tcPr>
+          <w:p>
+            <w:r/>
+            <w:r>
+              <w:rPr>
+                <w:rFonts w:ascii="微软雅黑" w:hAnsi="微软雅黑" w:eastAsia="微软雅黑"/>
+                <w:b w:val="0"/>
+                <w:color w:val="1E293B"/>
+                <w:sz w:val="19"/>
+              </w:rPr>
+              <w:t>明火使用管理、审批制度</w:t>
+            </w:r>
+          </w:p>
+        </w:tc>
+      </w:tr>
+      <w:tr>
+        <w:tc>
+          <w:tcPr>
+            <w:tcW w:type="dxa" w:w="2878"/>
+            <w:shd w:val="clear" w:color="auto" w:fill="F0F4F8"/>
+          </w:tcPr>
+          <w:p>
+            <w:r/>
+            <w:r>
+              <w:rPr>
+                <w:rFonts w:ascii="微软雅黑" w:hAnsi="微软雅黑" w:eastAsia="微软雅黑"/>
+                <w:b w:val="0"/>
+                <w:color w:val="1E293B"/>
+                <w:sz w:val="19"/>
+              </w:rPr>
+              <w:t>GB 50016-2014（2018年版）</w:t>
+            </w:r>
+          </w:p>
+        </w:tc>
+        <w:tc>
+          <w:tcPr>
+            <w:tcW w:type="dxa" w:w="2878"/>
+            <w:shd w:val="clear" w:color="auto" w:fill="F0F4F8"/>
+          </w:tcPr>
+          <w:p>
+            <w:r/>
+            <w:r>
+              <w:rPr>
+                <w:rFonts w:ascii="微软雅黑" w:hAnsi="微软雅黑" w:eastAsia="微软雅黑"/>
+                <w:b w:val="0"/>
+                <w:color w:val="1E293B"/>
+                <w:sz w:val="19"/>
+              </w:rPr>
+              <w:t>《建筑设计防火规范》</w:t>
+            </w:r>
+          </w:p>
+        </w:tc>
+        <w:tc>
+          <w:tcPr>
+            <w:tcW w:type="dxa" w:w="2878"/>
+            <w:shd w:val="clear" w:color="auto" w:fill="F0F4F8"/>
+          </w:tcPr>
+          <w:p>
+            <w:r/>
+            <w:r>
+              <w:rPr>
+                <w:rFonts w:ascii="微软雅黑" w:hAnsi="微软雅黑" w:eastAsia="微软雅黑"/>
+                <w:b w:val="0"/>
+                <w:color w:val="1E293B"/>
+                <w:sz w:val="19"/>
+              </w:rPr>
+              <w:t>厨房明火区域防火分隔要求</w:t>
+            </w:r>
+          </w:p>
+        </w:tc>
+      </w:tr>
+      <w:tr>
+        <w:tc>
+          <w:tcPr>
+            <w:tcW w:type="dxa" w:w="2878"/>
+          </w:tcPr>
+          <w:p>
+            <w:r/>
+            <w:r>
+              <w:rPr>
+                <w:rFonts w:ascii="微软雅黑" w:hAnsi="微软雅黑" w:eastAsia="微软雅黑"/>
+                <w:b w:val="0"/>
+                <w:color w:val="1E293B"/>
+                <w:sz w:val="19"/>
+              </w:rPr>
+              <w:t>GB 55037-2022</w:t>
+            </w:r>
+          </w:p>
+        </w:tc>
+        <w:tc>
+          <w:tcPr>
+            <w:tcW w:type="dxa" w:w="2878"/>
+          </w:tcPr>
+          <w:p>
+            <w:r/>
+            <w:r>
+              <w:rPr>
+                <w:rFonts w:ascii="微软雅黑" w:hAnsi="微软雅黑" w:eastAsia="微软雅黑"/>
+                <w:b w:val="0"/>
+                <w:color w:val="1E293B"/>
+                <w:sz w:val="19"/>
+              </w:rPr>
+              <w:t>《建筑防火通用规范》（全文强制）</w:t>
+            </w:r>
+          </w:p>
+        </w:tc>
+        <w:tc>
+          <w:tcPr>
+            <w:tcW w:type="dxa" w:w="2878"/>
+          </w:tcPr>
+          <w:p>
+            <w:r/>
+            <w:r>
+              <w:rPr>
+                <w:rFonts w:ascii="微软雅黑" w:hAnsi="微软雅黑" w:eastAsia="微软雅黑"/>
+                <w:b w:val="0"/>
+                <w:color w:val="1E293B"/>
+                <w:sz w:val="19"/>
+              </w:rPr>
+              <w:t>餐饮场所明火部位设置要求</w:t>
+            </w:r>
+          </w:p>
+        </w:tc>
+      </w:tr>
+      <w:tr>
+        <w:tc>
+          <w:tcPr>
+            <w:tcW w:type="dxa" w:w="2878"/>
+            <w:shd w:val="clear" w:color="auto" w:fill="F0F4F8"/>
+          </w:tcPr>
+          <w:p>
+            <w:r/>
+            <w:r>
+              <w:rPr>
+                <w:rFonts w:ascii="微软雅黑" w:hAnsi="微软雅黑" w:eastAsia="微软雅黑"/>
+                <w:b w:val="0"/>
+                <w:color w:val="1E293B"/>
+                <w:sz w:val="19"/>
+              </w:rPr>
+              <w:t>GB 50720-2011</w:t>
+            </w:r>
+          </w:p>
+        </w:tc>
+        <w:tc>
+          <w:tcPr>
+            <w:tcW w:type="dxa" w:w="2878"/>
+            <w:shd w:val="clear" w:color="auto" w:fill="F0F4F8"/>
+          </w:tcPr>
+          <w:p>
+            <w:r/>
+            <w:r>
+              <w:rPr>
+                <w:rFonts w:ascii="微软雅黑" w:hAnsi="微软雅黑" w:eastAsia="微软雅黑"/>
+                <w:b w:val="0"/>
+                <w:color w:val="1E293B"/>
+                <w:sz w:val="19"/>
+              </w:rPr>
+              <w:t>《建设工程施工现场消防安全技术规范》</w:t>
+            </w:r>
+          </w:p>
+        </w:tc>
+        <w:tc>
+          <w:tcPr>
+            <w:tcW w:type="dxa" w:w="2878"/>
+            <w:shd w:val="clear" w:color="auto" w:fill="F0F4F8"/>
+          </w:tcPr>
+          <w:p>
+            <w:r/>
+            <w:r>
+              <w:rPr>
+                <w:rFonts w:ascii="微软雅黑" w:hAnsi="微软雅黑" w:eastAsia="微软雅黑"/>
+                <w:b w:val="0"/>
+                <w:color w:val="1E293B"/>
+                <w:sz w:val="19"/>
+              </w:rPr>
+              <w:t>消防设施及消防管理要求</w:t>
+            </w:r>
+          </w:p>
+        </w:tc>
+      </w:tr>
+      <w:tr>
+        <w:tc>
+          <w:tcPr>
+            <w:tcW w:type="dxa" w:w="2878"/>
+          </w:tcPr>
+          <w:p>
+            <w:r/>
+            <w:r>
+              <w:rPr>
+                <w:rFonts w:ascii="微软雅黑" w:hAnsi="微软雅黑" w:eastAsia="微软雅黑"/>
+                <w:b w:val="0"/>
+                <w:color w:val="1E293B"/>
+                <w:sz w:val="19"/>
+              </w:rPr>
+              <w:t>—</w:t>
+            </w:r>
+          </w:p>
+        </w:tc>
+        <w:tc>
+          <w:tcPr>
+            <w:tcW w:type="dxa" w:w="2878"/>
+          </w:tcPr>
+          <w:p>
+            <w:r/>
+            <w:r>
+              <w:rPr>
+                <w:rFonts w:ascii="微软雅黑" w:hAnsi="微软雅黑" w:eastAsia="微软雅黑"/>
+                <w:b w:val="0"/>
+                <w:color w:val="1E293B"/>
+                <w:sz w:val="19"/>
+              </w:rPr>
+              <w:t>《机关、团体、企业、事业单位消防安全管理规定》（公安部令第61号）</w:t>
+            </w:r>
+          </w:p>
+        </w:tc>
+        <w:tc>
+          <w:tcPr>
+            <w:tcW w:type="dxa" w:w="2878"/>
+          </w:tcPr>
+          <w:p>
+            <w:r/>
+            <w:r>
+              <w:rPr>
+                <w:rFonts w:ascii="微软雅黑" w:hAnsi="微软雅黑" w:eastAsia="微软雅黑"/>
+                <w:b w:val="0"/>
+                <w:color w:val="1E293B"/>
+                <w:sz w:val="19"/>
+              </w:rPr>
+              <w:t>单位内部明火管理、用火审批</w:t>
+            </w:r>
+          </w:p>
+        </w:tc>
+      </w:tr>
+    </w:tbl>
+    <w:p>
+      <w:pPr>
+        <w:spacing w:after="120" w:line="360" w:lineRule="exact"/>
+      </w:pPr>
+      <w:r>
+        <w:rPr>
+          <w:rFonts w:ascii="微软雅黑" w:hAnsi="微软雅黑" w:eastAsia="微软雅黑"/>
+          <w:b w:val="0"/>
+          <w:color w:val="1E293B"/>
+          <w:sz w:val="21"/>
+        </w:rPr>
+      </w:r>
+    </w:p>
+    <w:p>
+      <w:pPr>
+        <w:spacing w:after="120" w:line="360" w:lineRule="exact"/>
+      </w:pPr>
+      <w:r>
+        <w:rPr>
+          <w:rFonts w:ascii="微软雅黑" w:hAnsi="微软雅黑" w:eastAsia="微软雅黑"/>
+          <w:b/>
+          <w:color w:val="1E293B"/>
+          <w:sz w:val="21"/>
+        </w:rPr>
+        <w:t>三、违停车辆识别（illegal_parking）</w:t>
+      </w:r>
+    </w:p>
+    <w:tbl>
+      <w:tblPr>
+        <w:tblStyle w:val="TableGrid"/>
+        <w:tblW w:type="auto" w:w="0"/>
+        <w:jc w:val="center"/>
+        <w:tblLook w:firstColumn="1" w:firstRow="1" w:lastColumn="0" w:lastRow="0" w:noHBand="0" w:noVBand="1" w:val="04A0"/>
+      </w:tblPr>
+      <w:tblGrid>
+        <w:gridCol w:w="2878"/>
+        <w:gridCol w:w="2878"/>
+        <w:gridCol w:w="2878"/>
+      </w:tblGrid>
+      <w:tr>
+        <w:tc>
+          <w:tcPr>
+            <w:tcW w:type="dxa" w:w="2878"/>
+            <w:shd w:val="clear" w:color="auto" w:fill="1A56DB"/>
+          </w:tcPr>
+          <w:p>
+            <w:pPr>
+              <w:jc w:val="center"/>
+            </w:pPr>
+            <w:r/>
+            <w:r>
+              <w:rPr>
+                <w:rFonts w:ascii="微软雅黑" w:hAnsi="微软雅黑" w:eastAsia="微软雅黑"/>
+                <w:b/>
+                <w:color w:val="FFFFFF"/>
+                <w:sz w:val="20"/>
+              </w:rPr>
+              <w:t>编号</w:t>
+            </w:r>
+          </w:p>
+        </w:tc>
+        <w:tc>
+          <w:tcPr>
+            <w:tcW w:type="dxa" w:w="2878"/>
+            <w:shd w:val="clear" w:color="auto" w:fill="1A56DB"/>
+          </w:tcPr>
+          <w:p>
+            <w:pPr>
+              <w:jc w:val="center"/>
+            </w:pPr>
+            <w:r/>
+            <w:r>
+              <w:rPr>
+                <w:rFonts w:ascii="微软雅黑" w:hAnsi="微软雅黑" w:eastAsia="微软雅黑"/>
+                <w:b/>
+                <w:color w:val="FFFFFF"/>
+                <w:sz w:val="20"/>
+              </w:rPr>
+              <w:t>名称</w:t>
+            </w:r>
+          </w:p>
+        </w:tc>
+        <w:tc>
+          <w:tcPr>
+            <w:tcW w:type="dxa" w:w="2878"/>
+            <w:shd w:val="clear" w:color="auto" w:fill="1A56DB"/>
+          </w:tcPr>
+          <w:p>
+            <w:pPr>
+              <w:jc w:val="center"/>
+            </w:pPr>
+            <w:r/>
+            <w:r>
+              <w:rPr>
+                <w:rFonts w:ascii="微软雅黑" w:hAnsi="微软雅黑" w:eastAsia="微软雅黑"/>
+                <w:b/>
+                <w:color w:val="FFFFFF"/>
+                <w:sz w:val="20"/>
+              </w:rPr>
+              <w:t>相关规则</w:t>
+            </w:r>
+          </w:p>
+        </w:tc>
+      </w:tr>
+      <w:tr>
+        <w:tc>
+          <w:tcPr>
+            <w:tcW w:type="dxa" w:w="2878"/>
+          </w:tcPr>
+          <w:p>
+            <w:r/>
+            <w:r>
+              <w:rPr>
+                <w:rFonts w:ascii="微软雅黑" w:hAnsi="微软雅黑" w:eastAsia="微软雅黑"/>
+                <w:b w:val="0"/>
+                <w:color w:val="1E293B"/>
+                <w:sz w:val="19"/>
+              </w:rPr>
+              <w:t>—</w:t>
+            </w:r>
+          </w:p>
+        </w:tc>
+        <w:tc>
+          <w:tcPr>
+            <w:tcW w:type="dxa" w:w="2878"/>
+          </w:tcPr>
+          <w:p>
+            <w:r/>
+            <w:r>
+              <w:rPr>
+                <w:rFonts w:ascii="微软雅黑" w:hAnsi="微软雅黑" w:eastAsia="微软雅黑"/>
+                <w:b w:val="0"/>
+                <w:color w:val="1E293B"/>
+                <w:sz w:val="19"/>
+              </w:rPr>
+              <w:t>《中华人民共和国道路交通安全法》第五十六条</w:t>
+            </w:r>
+          </w:p>
+        </w:tc>
+        <w:tc>
+          <w:tcPr>
+            <w:tcW w:type="dxa" w:w="2878"/>
+          </w:tcPr>
+          <w:p>
+            <w:r/>
+            <w:r>
+              <w:rPr>
+                <w:rFonts w:ascii="微软雅黑" w:hAnsi="微软雅黑" w:eastAsia="微软雅黑"/>
+                <w:b w:val="0"/>
+                <w:color w:val="1E293B"/>
+                <w:sz w:val="19"/>
+              </w:rPr>
+              <w:t>机动车应在规定地点停放，禁止违规停车</w:t>
+            </w:r>
+          </w:p>
+        </w:tc>
+      </w:tr>
+      <w:tr>
+        <w:tc>
+          <w:tcPr>
+            <w:tcW w:type="dxa" w:w="2878"/>
+            <w:shd w:val="clear" w:color="auto" w:fill="F0F4F8"/>
+          </w:tcPr>
+          <w:p>
+            <w:r/>
+            <w:r>
+              <w:rPr>
+                <w:rFonts w:ascii="微软雅黑" w:hAnsi="微软雅黑" w:eastAsia="微软雅黑"/>
+                <w:b w:val="0"/>
+                <w:color w:val="1E293B"/>
+                <w:sz w:val="19"/>
+              </w:rPr>
+              <w:t>—</w:t>
+            </w:r>
+          </w:p>
+        </w:tc>
+        <w:tc>
+          <w:tcPr>
+            <w:tcW w:type="dxa" w:w="2878"/>
+            <w:shd w:val="clear" w:color="auto" w:fill="F0F4F8"/>
+          </w:tcPr>
+          <w:p>
+            <w:r/>
+            <w:r>
+              <w:rPr>
+                <w:rFonts w:ascii="微软雅黑" w:hAnsi="微软雅黑" w:eastAsia="微软雅黑"/>
+                <w:b w:val="0"/>
+                <w:color w:val="1E293B"/>
+                <w:sz w:val="19"/>
+              </w:rPr>
+              <w:t>《中华人民共和国道路交通安全法》第九十三条</w:t>
+            </w:r>
+          </w:p>
+        </w:tc>
+        <w:tc>
+          <w:tcPr>
+            <w:tcW w:type="dxa" w:w="2878"/>
+            <w:shd w:val="clear" w:color="auto" w:fill="F0F4F8"/>
+          </w:tcPr>
+          <w:p>
+            <w:r/>
+            <w:r>
+              <w:rPr>
+                <w:rFonts w:ascii="微软雅黑" w:hAnsi="微软雅黑" w:eastAsia="微软雅黑"/>
+                <w:b w:val="0"/>
+                <w:color w:val="1E293B"/>
+                <w:sz w:val="19"/>
+              </w:rPr>
+              <w:t>违反停放规定的处罚措施</w:t>
+            </w:r>
+          </w:p>
+        </w:tc>
+      </w:tr>
+      <w:tr>
+        <w:tc>
+          <w:tcPr>
+            <w:tcW w:type="dxa" w:w="2878"/>
+          </w:tcPr>
+          <w:p>
+            <w:r/>
+            <w:r>
+              <w:rPr>
+                <w:rFonts w:ascii="微软雅黑" w:hAnsi="微软雅黑" w:eastAsia="微软雅黑"/>
+                <w:b w:val="0"/>
+                <w:color w:val="1E293B"/>
+                <w:sz w:val="19"/>
+              </w:rPr>
+              <w:t>—</w:t>
+            </w:r>
+          </w:p>
+        </w:tc>
+        <w:tc>
+          <w:tcPr>
+            <w:tcW w:type="dxa" w:w="2878"/>
+          </w:tcPr>
+          <w:p>
+            <w:r/>
+            <w:r>
+              <w:rPr>
+                <w:rFonts w:ascii="微软雅黑" w:hAnsi="微软雅黑" w:eastAsia="微软雅黑"/>
+                <w:b w:val="0"/>
+                <w:color w:val="1E293B"/>
+                <w:sz w:val="19"/>
+              </w:rPr>
+              <w:t>《道路交通安全违法行为记分管理办法》（公安部令第163号）</w:t>
+            </w:r>
+          </w:p>
+        </w:tc>
+        <w:tc>
+          <w:tcPr>
+            <w:tcW w:type="dxa" w:w="2878"/>
+          </w:tcPr>
+          <w:p>
+            <w:r/>
+            <w:r>
+              <w:rPr>
+                <w:rFonts w:ascii="微软雅黑" w:hAnsi="微软雅黑" w:eastAsia="微软雅黑"/>
+                <w:b w:val="0"/>
+                <w:color w:val="1E293B"/>
+                <w:sz w:val="19"/>
+              </w:rPr>
+              <w:t>禁停区域停车扣3分</w:t>
+            </w:r>
+          </w:p>
+        </w:tc>
+      </w:tr>
+      <w:tr>
+        <w:tc>
+          <w:tcPr>
+            <w:tcW w:type="dxa" w:w="2878"/>
+            <w:shd w:val="clear" w:color="auto" w:fill="F0F4F8"/>
+          </w:tcPr>
+          <w:p>
+            <w:r/>
+            <w:r>
+              <w:rPr>
+                <w:rFonts w:ascii="微软雅黑" w:hAnsi="微软雅黑" w:eastAsia="微软雅黑"/>
+                <w:b w:val="0"/>
+                <w:color w:val="1E293B"/>
+                <w:sz w:val="19"/>
+              </w:rPr>
+              <w:t>GA/T 995-2020</w:t>
+            </w:r>
+          </w:p>
+        </w:tc>
+        <w:tc>
+          <w:tcPr>
+            <w:tcW w:type="dxa" w:w="2878"/>
+            <w:shd w:val="clear" w:color="auto" w:fill="F0F4F8"/>
+          </w:tcPr>
+          <w:p>
+            <w:r/>
+            <w:r>
+              <w:rPr>
+                <w:rFonts w:ascii="微软雅黑" w:hAnsi="微软雅黑" w:eastAsia="微软雅黑"/>
+                <w:b w:val="0"/>
+                <w:color w:val="1E293B"/>
+                <w:sz w:val="19"/>
+              </w:rPr>
+              <w:t>《道路交通安全违法行为视频取证设备技术规范》</w:t>
+            </w:r>
+          </w:p>
+        </w:tc>
+        <w:tc>
+          <w:tcPr>
+            <w:tcW w:type="dxa" w:w="2878"/>
+            <w:shd w:val="clear" w:color="auto" w:fill="F0F4F8"/>
+          </w:tcPr>
+          <w:p>
+            <w:r/>
+            <w:r>
+              <w:rPr>
+                <w:rFonts w:ascii="微软雅黑" w:hAnsi="微软雅黑" w:eastAsia="微软雅黑"/>
+                <w:b w:val="0"/>
+                <w:color w:val="1E293B"/>
+                <w:sz w:val="19"/>
+              </w:rPr>
+              <w:t>视频取证设备技术要求</w:t>
+            </w:r>
+          </w:p>
+        </w:tc>
+      </w:tr>
+      <w:tr>
+        <w:tc>
+          <w:tcPr>
+            <w:tcW w:type="dxa" w:w="2878"/>
+          </w:tcPr>
+          <w:p>
+            <w:r/>
+            <w:r>
+              <w:rPr>
+                <w:rFonts w:ascii="微软雅黑" w:hAnsi="微软雅黑" w:eastAsia="微软雅黑"/>
+                <w:b w:val="0"/>
+                <w:color w:val="1E293B"/>
+                <w:sz w:val="19"/>
+              </w:rPr>
+              <w:t>GA/T 1047-2013</w:t>
+            </w:r>
+          </w:p>
+        </w:tc>
+        <w:tc>
+          <w:tcPr>
+            <w:tcW w:type="dxa" w:w="2878"/>
+          </w:tcPr>
+          <w:p>
+            <w:r/>
+            <w:r>
+              <w:rPr>
+                <w:rFonts w:ascii="微软雅黑" w:hAnsi="微软雅黑" w:eastAsia="微软雅黑"/>
+                <w:b w:val="0"/>
+                <w:color w:val="1E293B"/>
+                <w:sz w:val="19"/>
+              </w:rPr>
+              <w:t>《道路交通信息监测记录设备设置规范》</w:t>
+            </w:r>
+          </w:p>
+        </w:tc>
+        <w:tc>
+          <w:tcPr>
+            <w:tcW w:type="dxa" w:w="2878"/>
+          </w:tcPr>
+          <w:p>
+            <w:r/>
+            <w:r>
+              <w:rPr>
+                <w:rFonts w:ascii="微软雅黑" w:hAnsi="微软雅黑" w:eastAsia="微软雅黑"/>
+                <w:b w:val="0"/>
+                <w:color w:val="1E293B"/>
+                <w:sz w:val="19"/>
+              </w:rPr>
+              <w:t>监测记录设备设置规范</w:t>
+            </w:r>
+          </w:p>
+        </w:tc>
+      </w:tr>
+    </w:tbl>
+    <w:p>
+      <w:pPr>
+        <w:spacing w:after="120" w:line="360" w:lineRule="exact"/>
+      </w:pPr>
+      <w:r>
+        <w:rPr>
+          <w:rFonts w:ascii="微软雅黑" w:hAnsi="微软雅黑" w:eastAsia="微软雅黑"/>
+          <w:b w:val="0"/>
+          <w:color w:val="1E293B"/>
+          <w:sz w:val="21"/>
+        </w:rPr>
+      </w:r>
+    </w:p>
+    <w:p>
+      <w:pPr>
+        <w:spacing w:after="120" w:line="360" w:lineRule="exact"/>
+        <w:ind w:firstLine="420"/>
+      </w:pPr>
+      <w:r>
+        <w:rPr>
+          <w:rFonts w:ascii="微软雅黑" w:hAnsi="微软雅黑" w:eastAsia="微软雅黑"/>
+          <w:b w:val="0"/>
+          <w:color w:val="1E293B"/>
+          <w:sz w:val="21"/>
+        </w:rPr>
+        <w:t>注：以上标准版本截至 2025 年。如有更新，请通过全国标准信息公共服务平台（https://std.samr.gov.cn）查阅最新有效版本。</w:t>
       </w:r>
     </w:p>
     <w:sectPr>

</xml_diff>